<commit_message>
completamento delle funzionalità. complimenti aleandro!
</commit_message>
<xml_diff>
--- a/Documentazione/RADv4.0_BuonanotteFiorellino.docx
+++ b/Documentazione/RADv4.0_BuonanotteFiorellino.docx
@@ -14306,10 +14306,7 @@
           </w:tcPr>
           <w:p>
             <w:r>
-              <w:t>Cambiamento della quantità</w:t>
-            </w:r>
-            <w:r>
-              <w:t xml:space="preserve"> di un prodotto dal carrello</w:t>
+              <w:t>Cambiamento della quantità di un prodotto dal carrello</w:t>
             </w:r>
           </w:p>
         </w:tc>
@@ -14339,10 +14336,7 @@
           </w:tcPr>
           <w:p>
             <w:r>
-              <w:t xml:space="preserve">Utente </w:t>
-            </w:r>
-            <w:r>
-              <w:t>loggat</w:t>
+              <w:t>Utente loggat</w:t>
             </w:r>
           </w:p>
         </w:tc>
@@ -14385,13 +14379,7 @@
               </w:numPr>
             </w:pPr>
             <w:r>
-              <w:t>Un utente chiede di</w:t>
-            </w:r>
-            <w:r>
-              <w:t xml:space="preserve"> cambiare la quantità di</w:t>
-            </w:r>
-            <w:r>
-              <w:t xml:space="preserve"> un prodotto dal carrello.</w:t>
+              <w:t>Un utente chiede di cambiare la quantità di un prodotto dal carrello.</w:t>
             </w:r>
           </w:p>
           <w:p>
@@ -14403,13 +14391,7 @@
               </w:numPr>
             </w:pPr>
             <w:r>
-              <w:t xml:space="preserve">Il sistema </w:t>
-            </w:r>
-            <w:r>
-              <w:t>cambia la quantità de</w:t>
-            </w:r>
-            <w:r>
-              <w:t>l prodotto dal carrello ed aggiorna la pagina del carrello.</w:t>
+              <w:t>Il sistema cambia la quantità del prodotto dal carrello ed aggiorna la pagina del carrello.</w:t>
             </w:r>
           </w:p>
         </w:tc>
@@ -14475,13 +14457,7 @@
           </w:tcPr>
           <w:p>
             <w:r>
-              <w:t xml:space="preserve">Il sistema </w:t>
-            </w:r>
-            <w:r>
-              <w:t>cambia la quantità del</w:t>
-            </w:r>
-            <w:r>
-              <w:t xml:space="preserve"> il prodotto dal carrello.</w:t>
+              <w:t>Il sistema cambia la quantità del il prodotto dal carrello.</w:t>
             </w:r>
           </w:p>
         </w:tc>
@@ -14928,10 +14904,7 @@
               <w:t>Visualizzazione de</w:t>
             </w:r>
             <w:r>
-              <w:t>gli ordini dell’</w:t>
-            </w:r>
-            <w:r>
-              <w:t>amministratore</w:t>
+              <w:t>gli ordini dell’amministratore</w:t>
             </w:r>
           </w:p>
         </w:tc>
@@ -15061,10 +15034,7 @@
               <w:t>ha accesso alla</w:t>
             </w:r>
             <w:r>
-              <w:t xml:space="preserve"> pagina </w:t>
-            </w:r>
-            <w:r>
-              <w:t>amministratore</w:t>
+              <w:t xml:space="preserve"> pagina amministratore</w:t>
             </w:r>
             <w:r>
               <w:t>.</w:t>
@@ -15097,10 +15067,7 @@
           </w:tcPr>
           <w:p>
             <w:r>
-              <w:t>Il sistema gli fa</w:t>
-            </w:r>
-            <w:r>
-              <w:t xml:space="preserve"> visualizzare gli ordini.</w:t>
+              <w:t>Il sistema gli fa visualizzare gli ordini.</w:t>
             </w:r>
           </w:p>
         </w:tc>
@@ -18424,10 +18391,7 @@
               <w:jc w:val="both"/>
             </w:pPr>
             <w:r>
-              <w:t>Cambia quantità del</w:t>
-            </w:r>
-            <w:r>
-              <w:t xml:space="preserve"> prodotto dal carrello</w:t>
+              <w:t>Cambia quantità del prodotto dal carrello</w:t>
             </w:r>
           </w:p>
         </w:tc>
@@ -18466,22 +18430,7 @@
               <w:jc w:val="both"/>
             </w:pPr>
             <w:r>
-              <w:t>Form</w:t>
-            </w:r>
-            <w:r>
-              <w:t xml:space="preserve"> “</w:t>
-            </w:r>
-            <w:r>
-              <w:t>Cambia quantità</w:t>
-            </w:r>
-            <w:r>
-              <w:t xml:space="preserve">”: </w:t>
-            </w:r>
-            <w:r>
-              <w:t>form da compilare per cambiare il</w:t>
-            </w:r>
-            <w:r>
-              <w:t xml:space="preserve"> corrispondente prodotto dal carrello.</w:t>
+              <w:t>Form “Cambia quantità”: form da compilare per cambiare il corrispondente prodotto dal carrello.</w:t>
             </w:r>
           </w:p>
         </w:tc>
@@ -18980,10 +18929,7 @@
               <w:jc w:val="both"/>
             </w:pPr>
             <w:r>
-              <w:t>Visualizza ca</w:t>
-            </w:r>
-            <w:r>
-              <w:t>rrello</w:t>
+              <w:t>Visualizza carrello</w:t>
             </w:r>
           </w:p>
         </w:tc>
@@ -19022,13 +18968,7 @@
               <w:jc w:val="both"/>
             </w:pPr>
             <w:r>
-              <w:t>Pulsante “</w:t>
-            </w:r>
-            <w:r>
-              <w:t>Visualizza carrello</w:t>
-            </w:r>
-            <w:r>
-              <w:t>”: pulsante da premere per avviare la ricerca dei prodotti.</w:t>
+              <w:t>Pulsante “Visualizza carrello”: pulsante da premere per avviare la ricerca dei prodotti.</w:t>
             </w:r>
           </w:p>
         </w:tc>
@@ -19067,10 +19007,7 @@
               <w:jc w:val="both"/>
             </w:pPr>
             <w:r>
-              <w:t>VisualizzaCarrello</w:t>
-            </w:r>
-            <w:r>
-              <w:t>: oggetto che permette la visualizzazione dei prodotti</w:t>
+              <w:t>VisualizzaCarrello: oggetto che permette la visualizzazione dei prodotti</w:t>
             </w:r>
           </w:p>
         </w:tc>
@@ -19172,10 +19109,7 @@
               <w:jc w:val="both"/>
             </w:pPr>
             <w:r>
-              <w:t xml:space="preserve">Visualizza </w:t>
-            </w:r>
-            <w:r>
-              <w:t>ordini utente</w:t>
+              <w:t>Visualizza ordini utente</w:t>
             </w:r>
           </w:p>
         </w:tc>
@@ -19214,19 +19148,7 @@
               <w:jc w:val="both"/>
             </w:pPr>
             <w:r>
-              <w:t xml:space="preserve">Pulsante “Visualizza </w:t>
-            </w:r>
-            <w:r>
-              <w:t>ordini</w:t>
-            </w:r>
-            <w:r>
-              <w:t xml:space="preserve">”: pulsante da premere per </w:t>
-            </w:r>
-            <w:r>
-              <w:t>la visualizzazione degli ordini</w:t>
-            </w:r>
-            <w:r>
-              <w:t>.</w:t>
+              <w:t>Pulsante “Visualizza ordini”: pulsante da premere per la visualizzazione degli ordini.</w:t>
             </w:r>
           </w:p>
         </w:tc>
@@ -20042,40 +19964,146 @@
           <w:rFonts w:cstheme="minorHAnsi"/>
           <w:b/>
         </w:rPr>
-        <w:t xml:space="preserve">Acquisto del </w:t>
-      </w:r>
-      <w:r>
-        <w:rPr>
-          <w:rFonts w:cstheme="minorHAnsi"/>
-          <w:b/>
-        </w:rPr>
-        <w:t>carrello e pagamento</w:t>
-      </w:r>
-    </w:p>
-    <w:p>
-      <w:pPr>
-        <w:pStyle w:val="ListParagraph"/>
-        <w:ind w:left="1214"/>
-        <w:rPr>
-          <w:rFonts w:cstheme="minorHAnsi"/>
-        </w:rPr>
-      </w:pPr>
-    </w:p>
-    <w:p>
-      <w:pPr>
-        <w:pStyle w:val="ListParagraph"/>
-        <w:ind w:left="1214"/>
-        <w:rPr>
-          <w:rFonts w:cstheme="minorHAnsi"/>
-        </w:rPr>
-      </w:pPr>
-      <w:r>
-        <w:rPr>
-          <w:rFonts w:cstheme="minorHAnsi"/>
+        <w:lastRenderedPageBreak/>
+        <w:t>A</w:t>
+      </w:r>
+      <w:r>
+        <w:rPr>
+          <w:rFonts w:cstheme="minorHAnsi"/>
+          <w:b/>
+        </w:rPr>
+        <w:t xml:space="preserve">cquisto carrello e pagamento </w:t>
+      </w:r>
+      <w:r>
+        <w:rPr>
+          <w:rFonts w:cstheme="minorHAnsi"/>
+          <w:b/>
           <w:noProof/>
           <w:lang w:eastAsia="it-IT"/>
         </w:rPr>
-        <w:lastRenderedPageBreak/>
+        <w:drawing>
+          <wp:inline distT="0" distB="0" distL="0" distR="0" wp14:anchorId="41C3D056" wp14:editId="101C4DFC">
+            <wp:extent cx="6143625" cy="3629025"/>
+            <wp:effectExtent l="0" t="0" r="9525" b="9525"/>
+            <wp:docPr id="38" name="Immagine 62" descr="C:\Users\Utente\Desktop\sequence esportati\acquistoCarrelloePagamento\Sequence Diagram dell'acquisto del carrello e del pagamento.jpg"/>
+            <wp:cNvGraphicFramePr>
+              <a:graphicFrameLocks xmlns:a="http://schemas.openxmlformats.org/drawingml/2006/main" noChangeAspect="1"/>
+            </wp:cNvGraphicFramePr>
+            <a:graphic xmlns:a="http://schemas.openxmlformats.org/drawingml/2006/main">
+              <a:graphicData uri="http://schemas.openxmlformats.org/drawingml/2006/picture">
+                <pic:pic xmlns:pic="http://schemas.openxmlformats.org/drawingml/2006/picture">
+                  <pic:nvPicPr>
+                    <pic:cNvPr id="0" name="Picture 9" descr="C:\Users\Utente\Desktop\sequence esportati\acquistoCarrelloePagamento\Sequence Diagram dell'acquisto del carrello e del pagamento.jpg"/>
+                    <pic:cNvPicPr>
+                      <a:picLocks noChangeAspect="1" noChangeArrowheads="1"/>
+                    </pic:cNvPicPr>
+                  </pic:nvPicPr>
+                  <pic:blipFill>
+                    <a:blip r:embed="rId39">
+                      <a:extLst>
+                        <a:ext uri="{28A0092B-C50C-407E-A947-70E740481C1C}">
+                          <a14:useLocalDpi xmlns:a14="http://schemas.microsoft.com/office/drawing/2010/main" val="0"/>
+                        </a:ext>
+                      </a:extLst>
+                    </a:blip>
+                    <a:srcRect/>
+                    <a:stretch>
+                      <a:fillRect/>
+                    </a:stretch>
+                  </pic:blipFill>
+                  <pic:spPr bwMode="auto">
+                    <a:xfrm>
+                      <a:off x="0" y="0"/>
+                      <a:ext cx="6143625" cy="3629025"/>
+                    </a:xfrm>
+                    <a:prstGeom prst="rect">
+                      <a:avLst/>
+                    </a:prstGeom>
+                    <a:noFill/>
+                    <a:ln>
+                      <a:noFill/>
+                    </a:ln>
+                  </pic:spPr>
+                </pic:pic>
+              </a:graphicData>
+            </a:graphic>
+          </wp:inline>
+        </w:drawing>
+      </w:r>
+    </w:p>
+    <w:p>
+      <w:pPr>
+        <w:pStyle w:val="ListParagraph"/>
+        <w:ind w:left="1214"/>
+        <w:rPr>
+          <w:rFonts w:cstheme="minorHAnsi"/>
+          <w:b/>
+        </w:rPr>
+      </w:pPr>
+    </w:p>
+    <w:p>
+      <w:pPr>
+        <w:pStyle w:val="ListParagraph"/>
+        <w:ind w:left="1214"/>
+        <w:rPr>
+          <w:rFonts w:cstheme="minorHAnsi"/>
+          <w:b/>
+        </w:rPr>
+      </w:pPr>
+      <w:r>
+        <w:rPr>
+          <w:rFonts w:cstheme="minorHAnsi"/>
+          <w:b/>
+        </w:rPr>
+        <w:t xml:space="preserve">Acquisto del </w:t>
+      </w:r>
+      <w:r>
+        <w:rPr>
+          <w:rFonts w:cstheme="minorHAnsi"/>
+          <w:b/>
+        </w:rPr>
+        <w:t>carrello e pagamento</w:t>
+      </w:r>
+      <w:r>
+        <w:rPr>
+          <w:rFonts w:cstheme="minorHAnsi"/>
+          <w:b/>
+        </w:rPr>
+        <w:t xml:space="preserve"> fallito (1</w:t>
+      </w:r>
+      <w:bookmarkStart w:id="16" w:name="_GoBack"/>
+      <w:bookmarkEnd w:id="16"/>
+      <w:r>
+        <w:rPr>
+          <w:rFonts w:cstheme="minorHAnsi"/>
+          <w:b/>
+        </w:rPr>
+        <w:t>)</w:t>
+      </w:r>
+    </w:p>
+    <w:p>
+      <w:pPr>
+        <w:pStyle w:val="ListParagraph"/>
+        <w:ind w:left="1214"/>
+        <w:rPr>
+          <w:rFonts w:cstheme="minorHAnsi"/>
+        </w:rPr>
+      </w:pPr>
+    </w:p>
+    <w:p>
+      <w:pPr>
+        <w:pStyle w:val="ListParagraph"/>
+        <w:ind w:left="1214"/>
+        <w:rPr>
+          <w:rFonts w:cstheme="minorHAnsi"/>
+        </w:rPr>
+      </w:pPr>
+      <w:r>
+        <w:rPr>
+          <w:rFonts w:cstheme="minorHAnsi"/>
+          <w:noProof/>
+          <w:lang w:eastAsia="it-IT"/>
+        </w:rPr>
         <w:drawing>
           <wp:inline distT="0" distB="0" distL="0" distR="0">
             <wp:extent cx="6143625" cy="3933825"/>
@@ -20094,7 +20122,7 @@
                     </pic:cNvPicPr>
                   </pic:nvPicPr>
                   <pic:blipFill>
-                    <a:blip r:embed="rId39">
+                    <a:blip r:embed="rId40">
                       <a:extLst>
                         <a:ext uri="{28A0092B-C50C-407E-A947-70E740481C1C}">
                           <a14:useLocalDpi xmlns:a14="http://schemas.microsoft.com/office/drawing/2010/main" val="0"/>
@@ -20159,7 +20187,21 @@
           <w:rFonts w:cstheme="minorHAnsi"/>
           <w:b/>
         </w:rPr>
-        <w:t>Acquisto Carrello e pagamento fallito (1)</w:t>
+        <w:t>Acquisto</w:t>
+      </w:r>
+      <w:r>
+        <w:rPr>
+          <w:rFonts w:cstheme="minorHAnsi"/>
+          <w:b/>
+        </w:rPr>
+        <w:t xml:space="preserve"> Carrello e pagamento fallito (2</w:t>
+      </w:r>
+      <w:r>
+        <w:rPr>
+          <w:rFonts w:cstheme="minorHAnsi"/>
+          <w:b/>
+        </w:rPr>
+        <w:t>)</w:t>
       </w:r>
     </w:p>
     <w:p>
@@ -20188,6 +20230,7 @@
           <w:noProof/>
           <w:lang w:eastAsia="it-IT"/>
         </w:rPr>
+        <w:lastRenderedPageBreak/>
         <w:drawing>
           <wp:inline distT="0" distB="0" distL="0" distR="0">
             <wp:extent cx="6143625" cy="4038600"/>
@@ -20206,7 +20249,7 @@
                     </pic:cNvPicPr>
                   </pic:nvPicPr>
                   <pic:blipFill>
-                    <a:blip r:embed="rId40">
+                    <a:blip r:embed="rId41">
                       <a:extLst>
                         <a:ext uri="{28A0092B-C50C-407E-A947-70E740481C1C}">
                           <a14:useLocalDpi xmlns:a14="http://schemas.microsoft.com/office/drawing/2010/main" val="0"/>
@@ -20282,7 +20325,6 @@
           <w:rFonts w:cstheme="minorHAnsi"/>
           <w:b/>
         </w:rPr>
-        <w:lastRenderedPageBreak/>
         <w:t>A</w:t>
       </w:r>
       <w:r>
@@ -20317,7 +20359,7 @@
                     </pic:cNvPicPr>
                   </pic:nvPicPr>
                   <pic:blipFill>
-                    <a:blip r:embed="rId41">
+                    <a:blip r:embed="rId39">
                       <a:extLst>
                         <a:ext uri="{28A0092B-C50C-407E-A947-70E740481C1C}">
                           <a14:useLocalDpi xmlns:a14="http://schemas.microsoft.com/office/drawing/2010/main" val="0"/>
@@ -20382,6 +20424,7 @@
           <w:rFonts w:cstheme="minorHAnsi"/>
           <w:b/>
         </w:rPr>
+        <w:lastRenderedPageBreak/>
         <w:t>A</w:t>
       </w:r>
       <w:r>
@@ -20545,7 +20588,6 @@
           <w:noProof/>
           <w:lang w:eastAsia="it-IT"/>
         </w:rPr>
-        <w:lastRenderedPageBreak/>
         <w:drawing>
           <wp:inline distT="0" distB="0" distL="0" distR="0">
             <wp:extent cx="4905375" cy="4238625"/>
@@ -20788,7 +20830,6 @@
           <w:noProof/>
           <w:lang w:eastAsia="it-IT"/>
         </w:rPr>
-        <w:lastRenderedPageBreak/>
         <w:drawing>
           <wp:inline distT="0" distB="0" distL="0" distR="0">
             <wp:extent cx="6143625" cy="6172200"/>
@@ -21155,6 +21196,7 @@
           <w:noProof/>
           <w:lang w:eastAsia="it-IT"/>
         </w:rPr>
+        <w:lastRenderedPageBreak/>
         <w:drawing>
           <wp:inline distT="0" distB="0" distL="0" distR="0">
             <wp:extent cx="6153150" cy="3267075"/>
@@ -21264,7 +21306,6 @@
           <w:noProof/>
           <w:lang w:eastAsia="it-IT"/>
         </w:rPr>
-        <w:lastRenderedPageBreak/>
         <w:drawing>
           <wp:inline distT="0" distB="0" distL="0" distR="0">
             <wp:extent cx="6143625" cy="2019300"/>
@@ -21589,7 +21630,6 @@
           <w:noProof/>
           <w:lang w:eastAsia="it-IT"/>
         </w:rPr>
-        <w:lastRenderedPageBreak/>
         <w:drawing>
           <wp:inline distT="0" distB="0" distL="0" distR="0">
             <wp:extent cx="5857875" cy="2524125"/>
@@ -21745,7 +21785,7 @@
             <v:path o:extrusionok="f" gradientshapeok="t" o:connecttype="rect"/>
             <o:lock v:ext="edit" aspectratio="t"/>
           </v:shapetype>
-          <v:shape id="_x0000_i1025" type="#_x0000_t75" style="width:446.4pt;height:172.8pt">
+          <v:shape id="_x0000_i1025" type="#_x0000_t75" style="width:446.25pt;height:172.5pt">
             <v:imagedata r:id="rId51" o:title="Login amministratore"/>
           </v:shape>
         </w:pict>
@@ -21815,6 +21855,7 @@
           <w:rFonts w:cstheme="minorHAnsi"/>
           <w:b/>
         </w:rPr>
+        <w:lastRenderedPageBreak/>
         <w:t>Login amministratore fallito</w:t>
       </w:r>
     </w:p>
@@ -21832,7 +21873,6 @@
           <w:noProof/>
           <w:lang w:eastAsia="it-IT"/>
         </w:rPr>
-        <w:lastRenderedPageBreak/>
         <w:drawing>
           <wp:inline distT="0" distB="0" distL="0" distR="0">
             <wp:extent cx="6143625" cy="2409825"/>
@@ -22003,7 +22043,7 @@
           <w:lang w:eastAsia="it-IT"/>
         </w:rPr>
         <w:pict>
-          <v:shape id="_x0000_i1026" type="#_x0000_t75" style="width:482.4pt;height:208.8pt">
+          <v:shape id="_x0000_i1026" type="#_x0000_t75" style="width:482.25pt;height:208.5pt">
             <v:imagedata r:id="rId53" o:title="Login"/>
           </v:shape>
         </w:pict>
@@ -22102,7 +22142,7 @@
         </w:rPr>
         <w:lastRenderedPageBreak/>
         <w:pict>
-          <v:shape id="_x0000_i1027" type="#_x0000_t75" style="width:482.4pt;height:201.6pt">
+          <v:shape id="_x0000_i1027" type="#_x0000_t75" style="width:482.25pt;height:201.75pt">
             <v:imagedata r:id="rId54" o:title="Login utente"/>
           </v:shape>
         </w:pict>
@@ -24339,7 +24379,7 @@
           <w:color w:val="002060"/>
         </w:rPr>
       </w:pPr>
-      <w:bookmarkStart w:id="16" w:name="_Toc466045127"/>
+      <w:bookmarkStart w:id="17" w:name="_Toc466045127"/>
       <w:r>
         <w:rPr>
           <w:color w:val="002060"/>
@@ -24449,7 +24489,6 @@
           <w:b/>
         </w:rPr>
       </w:pPr>
-      <w:bookmarkStart w:id="17" w:name="_GoBack"/>
       <w:r>
         <w:rPr>
           <w:b/>
@@ -24498,7 +24537,6 @@
           </wp:inline>
         </w:drawing>
       </w:r>
-      <w:bookmarkEnd w:id="17"/>
     </w:p>
     <w:p>
       <w:pPr>
@@ -24663,7 +24701,7 @@
         </w:rPr>
         <w:t>GLOSSARY</w:t>
       </w:r>
-      <w:bookmarkEnd w:id="16"/>
+      <w:bookmarkEnd w:id="17"/>
       <w:r>
         <w:rPr>
           <w:color w:val="002060"/>
@@ -29515,6 +29553,7 @@
         <w:docPartUnique/>
       </w:docPartObj>
     </w:sdtPr>
+    <w:sdtEndPr/>
     <w:sdtContent>
       <w:p>
         <w:pPr>
@@ -35356,7 +35395,7 @@
 </file>
 
 <file path=customXml/itemProps1.xml><?xml version="1.0" encoding="utf-8"?>
-<ds:datastoreItem xmlns:ds="http://schemas.openxmlformats.org/officeDocument/2006/customXml" ds:itemID="{0DC26E97-B185-4D29-81B4-2CB6DDE19627}">
+<ds:datastoreItem xmlns:ds="http://schemas.openxmlformats.org/officeDocument/2006/customXml" ds:itemID="{3085D411-CAF2-44D9-83F5-635C04CA2314}">
   <ds:schemaRefs>
     <ds:schemaRef ds:uri="http://schemas.openxmlformats.org/officeDocument/2006/bibliography"/>
   </ds:schemaRefs>

</xml_diff>

<commit_message>
revisione rad e sdd
</commit_message>
<xml_diff>
--- a/Documentazione/RADv4.0_BuonanotteFiorellino.docx
+++ b/Documentazione/RADv4.0_BuonanotteFiorellino.docx
@@ -642,7 +642,7 @@
             </w:rPr>
             <w:fldChar w:fldCharType="separate"/>
           </w:r>
-          <w:hyperlink w:anchor="_Toc472204700" w:history="1">
+          <w:hyperlink w:anchor="_Toc466045112" w:history="1">
             <w:r>
               <w:rPr>
                 <w:rStyle w:val="Hyperlink"/>
@@ -683,7 +683,7 @@
                 <w:noProof/>
                 <w:webHidden/>
               </w:rPr>
-              <w:instrText xml:space="preserve"> PAGEREF _Toc472204700 \h </w:instrText>
+              <w:instrText xml:space="preserve"> PAGEREF _Toc466045112 \h </w:instrText>
             </w:r>
             <w:r>
               <w:rPr>
@@ -726,7 +726,7 @@
               <w:noProof/>
             </w:rPr>
           </w:pPr>
-          <w:hyperlink w:anchor="_Toc472204701" w:history="1">
+          <w:hyperlink w:anchor="_Toc466045113" w:history="1">
             <w:r>
               <w:rPr>
                 <w:rStyle w:val="Hyperlink"/>
@@ -767,7 +767,7 @@
                 <w:noProof/>
                 <w:webHidden/>
               </w:rPr>
-              <w:instrText xml:space="preserve"> PAGEREF _Toc472204701 \h </w:instrText>
+              <w:instrText xml:space="preserve"> PAGEREF _Toc466045113 \h </w:instrText>
             </w:r>
             <w:r>
               <w:rPr>
@@ -810,7 +810,7 @@
               <w:noProof/>
             </w:rPr>
           </w:pPr>
-          <w:hyperlink w:anchor="_Toc472204702" w:history="1">
+          <w:hyperlink w:anchor="_Toc466045114" w:history="1">
             <w:r>
               <w:rPr>
                 <w:rStyle w:val="Hyperlink"/>
@@ -851,7 +851,7 @@
                 <w:noProof/>
                 <w:webHidden/>
               </w:rPr>
-              <w:instrText xml:space="preserve"> PAGEREF _Toc472204702 \h </w:instrText>
+              <w:instrText xml:space="preserve"> PAGEREF _Toc466045114 \h </w:instrText>
             </w:r>
             <w:r>
               <w:rPr>
@@ -894,7 +894,7 @@
               <w:noProof/>
             </w:rPr>
           </w:pPr>
-          <w:hyperlink w:anchor="_Toc472204703" w:history="1">
+          <w:hyperlink w:anchor="_Toc466045115" w:history="1">
             <w:r>
               <w:rPr>
                 <w:rStyle w:val="Hyperlink"/>
@@ -935,7 +935,7 @@
                 <w:noProof/>
                 <w:webHidden/>
               </w:rPr>
-              <w:instrText xml:space="preserve"> PAGEREF _Toc472204703 \h </w:instrText>
+              <w:instrText xml:space="preserve"> PAGEREF _Toc466045115 \h </w:instrText>
             </w:r>
             <w:r>
               <w:rPr>
@@ -978,7 +978,7 @@
               <w:noProof/>
             </w:rPr>
           </w:pPr>
-          <w:hyperlink w:anchor="_Toc472204704" w:history="1">
+          <w:hyperlink w:anchor="_Toc466045116" w:history="1">
             <w:r>
               <w:rPr>
                 <w:rStyle w:val="Hyperlink"/>
@@ -1019,7 +1019,7 @@
                 <w:noProof/>
                 <w:webHidden/>
               </w:rPr>
-              <w:instrText xml:space="preserve"> PAGEREF _Toc472204704 \h </w:instrText>
+              <w:instrText xml:space="preserve"> PAGEREF _Toc466045116 \h </w:instrText>
             </w:r>
             <w:r>
               <w:rPr>
@@ -1062,7 +1062,7 @@
               <w:noProof/>
             </w:rPr>
           </w:pPr>
-          <w:hyperlink w:anchor="_Toc472204705" w:history="1">
+          <w:hyperlink w:anchor="_Toc466045117" w:history="1">
             <w:r>
               <w:rPr>
                 <w:rStyle w:val="Hyperlink"/>
@@ -1103,7 +1103,7 @@
                 <w:noProof/>
                 <w:webHidden/>
               </w:rPr>
-              <w:instrText xml:space="preserve"> PAGEREF _Toc472204705 \h </w:instrText>
+              <w:instrText xml:space="preserve"> PAGEREF _Toc466045117 \h </w:instrText>
             </w:r>
             <w:r>
               <w:rPr>
@@ -1146,7 +1146,7 @@
               <w:noProof/>
             </w:rPr>
           </w:pPr>
-          <w:hyperlink w:anchor="_Toc472204706" w:history="1">
+          <w:hyperlink w:anchor="_Toc466045118" w:history="1">
             <w:r>
               <w:rPr>
                 <w:rStyle w:val="Hyperlink"/>
@@ -1187,7 +1187,7 @@
                 <w:noProof/>
                 <w:webHidden/>
               </w:rPr>
-              <w:instrText xml:space="preserve"> PAGEREF _Toc472204706 \h </w:instrText>
+              <w:instrText xml:space="preserve"> PAGEREF _Toc466045118 \h </w:instrText>
             </w:r>
             <w:r>
               <w:rPr>
@@ -1230,7 +1230,7 @@
               <w:noProof/>
             </w:rPr>
           </w:pPr>
-          <w:hyperlink w:anchor="_Toc472204707" w:history="1">
+          <w:hyperlink w:anchor="_Toc466045119" w:history="1">
             <w:r>
               <w:rPr>
                 <w:rStyle w:val="Hyperlink"/>
@@ -1271,7 +1271,7 @@
                 <w:noProof/>
                 <w:webHidden/>
               </w:rPr>
-              <w:instrText xml:space="preserve"> PAGEREF _Toc472204707 \h </w:instrText>
+              <w:instrText xml:space="preserve"> PAGEREF _Toc466045119 \h </w:instrText>
             </w:r>
             <w:r>
               <w:rPr>
@@ -1314,7 +1314,7 @@
               <w:noProof/>
             </w:rPr>
           </w:pPr>
-          <w:hyperlink w:anchor="_Toc472204708" w:history="1">
+          <w:hyperlink w:anchor="_Toc466045120" w:history="1">
             <w:r>
               <w:rPr>
                 <w:rStyle w:val="Hyperlink"/>
@@ -1355,7 +1355,7 @@
                 <w:noProof/>
                 <w:webHidden/>
               </w:rPr>
-              <w:instrText xml:space="preserve"> PAGEREF _Toc472204708 \h </w:instrText>
+              <w:instrText xml:space="preserve"> PAGEREF _Toc466045120 \h </w:instrText>
             </w:r>
             <w:r>
               <w:rPr>
@@ -1397,7 +1397,7 @@
               <w:noProof/>
             </w:rPr>
           </w:pPr>
-          <w:hyperlink w:anchor="_Toc472204709" w:history="1">
+          <w:hyperlink w:anchor="_Toc466045121" w:history="1">
             <w:r>
               <w:rPr>
                 <w:rStyle w:val="Hyperlink"/>
@@ -1424,7 +1424,7 @@
                 <w:noProof/>
                 <w:webHidden/>
               </w:rPr>
-              <w:instrText xml:space="preserve"> PAGEREF _Toc472204709 \h </w:instrText>
+              <w:instrText xml:space="preserve"> PAGEREF _Toc466045121 \h </w:instrText>
             </w:r>
             <w:r>
               <w:rPr>
@@ -1466,7 +1466,7 @@
               <w:noProof/>
             </w:rPr>
           </w:pPr>
-          <w:hyperlink w:anchor="_Toc472204710" w:history="1">
+          <w:hyperlink w:anchor="_Toc466045122" w:history="1">
             <w:r>
               <w:rPr>
                 <w:rStyle w:val="Hyperlink"/>
@@ -1493,7 +1493,7 @@
                 <w:noProof/>
                 <w:webHidden/>
               </w:rPr>
-              <w:instrText xml:space="preserve"> PAGEREF _Toc472204710 \h </w:instrText>
+              <w:instrText xml:space="preserve"> PAGEREF _Toc466045122 \h </w:instrText>
             </w:r>
             <w:r>
               <w:rPr>
@@ -1535,7 +1535,7 @@
               <w:noProof/>
             </w:rPr>
           </w:pPr>
-          <w:hyperlink w:anchor="_Toc472204711" w:history="1">
+          <w:hyperlink w:anchor="_Toc466045123" w:history="1">
             <w:r>
               <w:rPr>
                 <w:rStyle w:val="Hyperlink"/>
@@ -1562,7 +1562,7 @@
                 <w:noProof/>
                 <w:webHidden/>
               </w:rPr>
-              <w:instrText xml:space="preserve"> PAGEREF _Toc472204711 \h </w:instrText>
+              <w:instrText xml:space="preserve"> PAGEREF _Toc466045123 \h </w:instrText>
             </w:r>
             <w:r>
               <w:rPr>
@@ -1605,7 +1605,7 @@
               <w:noProof/>
             </w:rPr>
           </w:pPr>
-          <w:hyperlink w:anchor="_Toc472204712" w:history="1">
+          <w:hyperlink w:anchor="_Toc466045124" w:history="1">
             <w:r>
               <w:rPr>
                 <w:rStyle w:val="Hyperlink"/>
@@ -1646,7 +1646,7 @@
                 <w:noProof/>
                 <w:webHidden/>
               </w:rPr>
-              <w:instrText xml:space="preserve"> PAGEREF _Toc472204712 \h </w:instrText>
+              <w:instrText xml:space="preserve"> PAGEREF _Toc466045124 \h </w:instrText>
             </w:r>
             <w:r>
               <w:rPr>
@@ -1689,7 +1689,7 @@
               <w:noProof/>
             </w:rPr>
           </w:pPr>
-          <w:hyperlink w:anchor="_Toc472204713" w:history="1">
+          <w:hyperlink w:anchor="_Toc466045125" w:history="1">
             <w:r>
               <w:rPr>
                 <w:rStyle w:val="Hyperlink"/>
@@ -1730,7 +1730,7 @@
                 <w:noProof/>
                 <w:webHidden/>
               </w:rPr>
-              <w:instrText xml:space="preserve"> PAGEREF _Toc472204713 \h </w:instrText>
+              <w:instrText xml:space="preserve"> PAGEREF _Toc466045125 \h </w:instrText>
             </w:r>
             <w:r>
               <w:rPr>
@@ -1750,7 +1750,7 @@
                 <w:noProof/>
                 <w:webHidden/>
               </w:rPr>
-              <w:t>28</w:t>
+              <w:t>26</w:t>
             </w:r>
             <w:r>
               <w:rPr>
@@ -1773,7 +1773,7 @@
               <w:noProof/>
             </w:rPr>
           </w:pPr>
-          <w:hyperlink w:anchor="_Toc472204714" w:history="1">
+          <w:hyperlink w:anchor="_Toc466045126" w:history="1">
             <w:r>
               <w:rPr>
                 <w:rStyle w:val="Hyperlink"/>
@@ -1814,7 +1814,7 @@
                 <w:noProof/>
                 <w:webHidden/>
               </w:rPr>
-              <w:instrText xml:space="preserve"> PAGEREF _Toc472204714 \h </w:instrText>
+              <w:instrText xml:space="preserve"> PAGEREF _Toc466045126 \h </w:instrText>
             </w:r>
             <w:r>
               <w:rPr>
@@ -1857,7 +1857,7 @@
               <w:noProof/>
             </w:rPr>
           </w:pPr>
-          <w:hyperlink w:anchor="_Toc472204715" w:history="1">
+          <w:hyperlink w:anchor="_Toc466045127" w:history="1">
             <w:r>
               <w:rPr>
                 <w:rStyle w:val="Hyperlink"/>
@@ -1898,7 +1898,7 @@
                 <w:noProof/>
                 <w:webHidden/>
               </w:rPr>
-              <w:instrText xml:space="preserve"> PAGEREF _Toc472204715 \h </w:instrText>
+              <w:instrText xml:space="preserve"> PAGEREF _Toc466045127 \h </w:instrText>
             </w:r>
             <w:r>
               <w:rPr>
@@ -1918,7 +1918,7 @@
                 <w:noProof/>
                 <w:webHidden/>
               </w:rPr>
-              <w:t>46</w:t>
+              <w:t>45</w:t>
             </w:r>
             <w:r>
               <w:rPr>
@@ -1941,7 +1941,7 @@
               <w:noProof/>
             </w:rPr>
           </w:pPr>
-          <w:hyperlink w:anchor="_Toc472204716" w:history="1">
+          <w:hyperlink w:anchor="_Toc466045128" w:history="1">
             <w:r>
               <w:rPr>
                 <w:rStyle w:val="Hyperlink"/>
@@ -1982,7 +1982,7 @@
                 <w:noProof/>
                 <w:webHidden/>
               </w:rPr>
-              <w:instrText xml:space="preserve"> PAGEREF _Toc472204716 \h </w:instrText>
+              <w:instrText xml:space="preserve"> PAGEREF _Toc466045128 \h </w:instrText>
             </w:r>
             <w:r>
               <w:rPr>
@@ -2025,7 +2025,7 @@
               <w:noProof/>
             </w:rPr>
           </w:pPr>
-          <w:hyperlink w:anchor="_Toc472204717" w:history="1">
+          <w:hyperlink w:anchor="_Toc466045129" w:history="1">
             <w:r>
               <w:rPr>
                 <w:rStyle w:val="Hyperlink"/>
@@ -2066,7 +2066,7 @@
                 <w:noProof/>
                 <w:webHidden/>
               </w:rPr>
-              <w:instrText xml:space="preserve"> PAGEREF _Toc472204717 \h </w:instrText>
+              <w:instrText xml:space="preserve"> PAGEREF _Toc466045129 \h </w:instrText>
             </w:r>
             <w:r>
               <w:rPr>
@@ -2161,7 +2161,7 @@
           <w:color w:val="002060"/>
         </w:rPr>
       </w:pPr>
-      <w:bookmarkStart w:id="0" w:name="_Toc472204700"/>
+      <w:bookmarkStart w:id="0" w:name="_Toc466045112"/>
       <w:r>
         <w:rPr>
           <w:color w:val="002060"/>
@@ -2241,7 +2241,7 @@
           <w:color w:val="002060"/>
         </w:rPr>
       </w:pPr>
-      <w:bookmarkStart w:id="1" w:name="_Toc472204701"/>
+      <w:bookmarkStart w:id="1" w:name="_Toc466045113"/>
       <w:r>
         <w:rPr>
           <w:color w:val="002060"/>
@@ -2264,6 +2264,7 @@
           <w:sz w:val="24"/>
           <w:szCs w:val="24"/>
         </w:rPr>
+        <w:lastRenderedPageBreak/>
         <w:t xml:space="preserve">Il sistema non sostituirà nessun sistema precedente, ma sono presenti altri siti di </w:t>
       </w:r>
       <w:r>
@@ -2338,7 +2339,7 @@
           <w:szCs w:val="18"/>
         </w:rPr>
       </w:pPr>
-      <w:bookmarkStart w:id="2" w:name="_Toc472204702"/>
+      <w:bookmarkStart w:id="2" w:name="_Toc466045114"/>
       <w:r>
         <w:rPr>
           <w:color w:val="002060"/>
@@ -2370,7 +2371,7 @@
           <w:szCs w:val="18"/>
         </w:rPr>
       </w:pPr>
-      <w:bookmarkStart w:id="3" w:name="_Toc472204703"/>
+      <w:bookmarkStart w:id="3" w:name="_Toc466045115"/>
       <w:r>
         <w:rPr>
           <w:color w:val="002060"/>
@@ -3002,7 +3003,7 @@
           <w:color w:val="002060"/>
         </w:rPr>
       </w:pPr>
-      <w:bookmarkStart w:id="5" w:name="_Toc472204704"/>
+      <w:bookmarkStart w:id="5" w:name="_Toc466045116"/>
       <w:r>
         <w:rPr>
           <w:color w:val="002060"/>
@@ -3166,7 +3167,7 @@
           <w:color w:val="002060"/>
         </w:rPr>
       </w:pPr>
-      <w:bookmarkStart w:id="6" w:name="_Toc472204705"/>
+      <w:bookmarkStart w:id="6" w:name="_Toc466045117"/>
       <w:r>
         <w:rPr>
           <w:color w:val="002060"/>
@@ -3253,7 +3254,7 @@
           <w:color w:val="002060"/>
         </w:rPr>
       </w:pPr>
-      <w:bookmarkStart w:id="7" w:name="_Toc472204706"/>
+      <w:bookmarkStart w:id="7" w:name="_Toc466045118"/>
       <w:r>
         <w:rPr>
           <w:color w:val="002060"/>
@@ -3323,7 +3324,7 @@
           <w:color w:val="002060"/>
         </w:rPr>
       </w:pPr>
-      <w:bookmarkStart w:id="8" w:name="_Toc472204707"/>
+      <w:bookmarkStart w:id="8" w:name="_Toc466045119"/>
       <w:r>
         <w:rPr>
           <w:color w:val="002060"/>
@@ -3395,7 +3396,7 @@
           <w:color w:val="002060"/>
         </w:rPr>
       </w:pPr>
-      <w:bookmarkStart w:id="9" w:name="_Toc472204708"/>
+      <w:bookmarkStart w:id="9" w:name="_Toc466045120"/>
       <w:r>
         <w:rPr>
           <w:color w:val="002060"/>
@@ -3426,7 +3427,7 @@
         </w:rPr>
         <w:t xml:space="preserve">                   </w:t>
       </w:r>
-      <w:bookmarkStart w:id="10" w:name="_Toc472204709"/>
+      <w:bookmarkStart w:id="10" w:name="_Toc466045121"/>
       <w:r>
         <w:rPr>
           <w:color w:val="002060"/>
@@ -3686,6 +3687,7 @@
         <w:spacing w:after="0"/>
       </w:pPr>
       <w:r>
+        <w:lastRenderedPageBreak/>
         <w:t>Al termine dell’operazione viene visualizzata la sua pagina utente.</w:t>
       </w:r>
     </w:p>
@@ -4237,6 +4239,7 @@
         <w:spacing w:after="0"/>
       </w:pPr>
       <w:r>
+        <w:lastRenderedPageBreak/>
         <w:t>Marisa prende familiarità con il</w:t>
       </w:r>
       <w:r>
@@ -4819,6 +4822,7 @@
         <w:spacing w:after="0"/>
       </w:pPr>
       <w:r>
+        <w:lastRenderedPageBreak/>
         <w:t>Dal catalogo, trova il prodotto “geranio” e di fianco al prezzo c’è il tasto MODIFICA.</w:t>
       </w:r>
     </w:p>
@@ -4918,7 +4922,7 @@
       <w:pPr>
         <w:outlineLvl w:val="2"/>
       </w:pPr>
-      <w:bookmarkStart w:id="11" w:name="_Toc472204710"/>
+      <w:bookmarkStart w:id="11" w:name="_Toc466045122"/>
       <w:r>
         <w:rPr>
           <w:color w:val="002060"/>
@@ -5681,6 +5685,7 @@
               <w:rPr>
                 <w:b/>
               </w:rPr>
+              <w:lastRenderedPageBreak/>
               <w:t>Flusso degli eventi</w:t>
             </w:r>
           </w:p>
@@ -6364,6 +6369,7 @@
               </w:numPr>
             </w:pPr>
             <w:r>
+              <w:lastRenderedPageBreak/>
               <w:t>Il sistema salva il nuovo dato nel database.</w:t>
             </w:r>
           </w:p>
@@ -6386,6 +6392,7 @@
               <w:rPr>
                 <w:b/>
               </w:rPr>
+              <w:lastRenderedPageBreak/>
               <w:t>Condizioni di entrata</w:t>
             </w:r>
           </w:p>
@@ -7594,6 +7601,7 @@
               </w:numPr>
             </w:pPr>
             <w:r>
+              <w:lastRenderedPageBreak/>
               <w:t>Il sistema gli permette di visualizzare una tabella con i propri dati.</w:t>
             </w:r>
           </w:p>
@@ -7616,6 +7624,7 @@
               <w:rPr>
                 <w:b/>
               </w:rPr>
+              <w:lastRenderedPageBreak/>
               <w:t>Condizioni di entrata</w:t>
             </w:r>
           </w:p>
@@ -8324,6 +8333,7 @@
               <w:rPr>
                 <w:b/>
               </w:rPr>
+              <w:lastRenderedPageBreak/>
               <w:t>Condizioni di uscita</w:t>
             </w:r>
           </w:p>
@@ -8980,6 +8990,7 @@
           <w:noProof/>
           <w:lang w:eastAsia="it-IT"/>
         </w:rPr>
+        <w:lastRenderedPageBreak/>
         <w:drawing>
           <wp:inline distT="0" distB="0" distL="0" distR="0">
             <wp:extent cx="6115050" cy="1579430"/>
@@ -9659,6 +9670,7 @@
               <w:rPr>
                 <w:b/>
               </w:rPr>
+              <w:lastRenderedPageBreak/>
               <w:t>Nome</w:t>
             </w:r>
             <w:r>
@@ -10376,6 +10388,7 @@
         <w:rPr>
           <w:b/>
         </w:rPr>
+        <w:lastRenderedPageBreak/>
         <w:tab/>
       </w:r>
       <w:r>
@@ -11118,6 +11131,7 @@
               <w:rPr>
                 <w:b/>
               </w:rPr>
+              <w:lastRenderedPageBreak/>
               <w:t>Condizioni d’entrata</w:t>
             </w:r>
           </w:p>
@@ -11671,6 +11685,7 @@
               <w:rPr>
                 <w:b/>
               </w:rPr>
+              <w:lastRenderedPageBreak/>
               <w:t>Flusso degli eventi</w:t>
             </w:r>
           </w:p>
@@ -13100,6 +13115,7 @@
               </w:numPr>
             </w:pPr>
             <w:r>
+              <w:lastRenderedPageBreak/>
               <w:t>Il sistema procede con la ricerca.</w:t>
             </w:r>
           </w:p>
@@ -13120,6 +13136,7 @@
               <w:rPr>
                 <w:b/>
               </w:rPr>
+              <w:lastRenderedPageBreak/>
               <w:t>C</w:t>
             </w:r>
             <w:r>
@@ -14755,6 +14772,7 @@
           <w:rFonts w:asciiTheme="minorHAnsi" w:eastAsiaTheme="minorHAnsi" w:hAnsiTheme="minorHAnsi" w:cstheme="minorBidi"/>
           <w:b/>
         </w:rPr>
+        <w:lastRenderedPageBreak/>
         <w:t>3.4.2.22</w:t>
       </w:r>
       <w:r>
@@ -15065,7 +15083,7 @@
       <w:pPr>
         <w:outlineLvl w:val="2"/>
       </w:pPr>
-      <w:bookmarkStart w:id="12" w:name="_Toc472204711"/>
+      <w:bookmarkStart w:id="12" w:name="_Toc466045123"/>
       <w:r>
         <w:rPr>
           <w:color w:val="002060"/>
@@ -15686,6 +15704,7 @@
               <w:rPr>
                 <w:b/>
               </w:rPr>
+              <w:lastRenderedPageBreak/>
               <w:t>Boundary Objects</w:t>
             </w:r>
           </w:p>
@@ -18071,6 +18090,7 @@
               <w:rPr>
                 <w:b/>
               </w:rPr>
+              <w:lastRenderedPageBreak/>
               <w:t>Control Objects</w:t>
             </w:r>
           </w:p>
@@ -19149,6 +19169,7 @@
               <w:rPr>
                 <w:b/>
               </w:rPr>
+              <w:lastRenderedPageBreak/>
               <w:t>Control Objects</w:t>
             </w:r>
           </w:p>
@@ -19256,7 +19277,7 @@
           <w:color w:val="002060"/>
         </w:rPr>
       </w:pPr>
-      <w:bookmarkStart w:id="13" w:name="_Toc472204712"/>
+      <w:bookmarkStart w:id="13" w:name="_Toc466045124"/>
       <w:r>
         <w:rPr>
           <w:color w:val="002060"/>
@@ -19424,6 +19445,7 @@
       <w:pPr>
         <w:ind w:firstLine="360"/>
       </w:pPr>
+      <w:bookmarkStart w:id="14" w:name="_Toc466045125"/>
       <w:r>
         <w:t>Entity Object:</w:t>
       </w:r>
@@ -19505,6 +19527,7 @@
           <w:color w:val="5B9BD5" w:themeColor="accent1"/>
           <w:lang w:eastAsia="it-IT"/>
         </w:rPr>
+        <w:lastRenderedPageBreak/>
         <w:drawing>
           <wp:inline distT="0" distB="0" distL="0" distR="0">
             <wp:extent cx="4079494" cy="4043392"/>
@@ -19701,6 +19724,7 @@
         </w:numPr>
       </w:pPr>
       <w:r>
+        <w:lastRenderedPageBreak/>
         <w:t>Utente Registrato: rappresenta il cliente con le sue informazioni personali.</w:t>
       </w:r>
     </w:p>
@@ -19787,7 +19811,6 @@
           <w:color w:val="002060"/>
         </w:rPr>
       </w:pPr>
-      <w:bookmarkStart w:id="14" w:name="_Toc472204713"/>
       <w:r>
         <w:rPr>
           <w:color w:val="002060"/>
@@ -19889,7 +19912,7 @@
           <w:color w:val="002060"/>
         </w:rPr>
       </w:pPr>
-      <w:bookmarkStart w:id="15" w:name="_Toc472204714"/>
+      <w:bookmarkStart w:id="15" w:name="_Toc466045126"/>
       <w:r>
         <w:rPr>
           <w:color w:val="002060"/>
@@ -19941,6 +19964,7 @@
           <w:rFonts w:cstheme="minorHAnsi"/>
           <w:b/>
         </w:rPr>
+        <w:lastRenderedPageBreak/>
         <w:t>A</w:t>
       </w:r>
       <w:r>
@@ -20197,6 +20221,7 @@
           <w:noProof/>
           <w:lang w:eastAsia="it-IT"/>
         </w:rPr>
+        <w:lastRenderedPageBreak/>
         <w:drawing>
           <wp:inline distT="0" distB="0" distL="0" distR="0">
             <wp:extent cx="6143625" cy="4038600"/>
@@ -20286,76 +20311,8 @@
           <w:b/>
         </w:rPr>
       </w:pPr>
-      <w:r>
-        <w:rPr>
-          <w:rFonts w:cstheme="minorHAnsi"/>
-          <w:b/>
-        </w:rPr>
-        <w:t>A</w:t>
-      </w:r>
-      <w:r>
-        <w:rPr>
-          <w:rFonts w:cstheme="minorHAnsi"/>
-          <w:b/>
-        </w:rPr>
-        <w:t>cquisto carrello e pagamento fallito (2)</w:t>
-      </w:r>
-      <w:r>
-        <w:rPr>
-          <w:rFonts w:cstheme="minorHAnsi"/>
-          <w:b/>
-          <w:noProof/>
-          <w:lang w:eastAsia="it-IT"/>
-        </w:rPr>
-        <w:drawing>
-          <wp:inline distT="0" distB="0" distL="0" distR="0">
-            <wp:extent cx="6143625" cy="3629025"/>
-            <wp:effectExtent l="0" t="0" r="9525" b="9525"/>
-            <wp:docPr id="62" name="Immagine 62" descr="C:\Users\Utente\Desktop\sequence esportati\acquistoCarrelloePagamento\Sequence Diagram dell'acquisto del carrello e del pagamento.jpg"/>
-            <wp:cNvGraphicFramePr>
-              <a:graphicFrameLocks xmlns:a="http://schemas.openxmlformats.org/drawingml/2006/main" noChangeAspect="1"/>
-            </wp:cNvGraphicFramePr>
-            <a:graphic xmlns:a="http://schemas.openxmlformats.org/drawingml/2006/main">
-              <a:graphicData uri="http://schemas.openxmlformats.org/drawingml/2006/picture">
-                <pic:pic xmlns:pic="http://schemas.openxmlformats.org/drawingml/2006/picture">
-                  <pic:nvPicPr>
-                    <pic:cNvPr id="0" name="Picture 9" descr="C:\Users\Utente\Desktop\sequence esportati\acquistoCarrelloePagamento\Sequence Diagram dell'acquisto del carrello e del pagamento.jpg"/>
-                    <pic:cNvPicPr>
-                      <a:picLocks noChangeAspect="1" noChangeArrowheads="1"/>
-                    </pic:cNvPicPr>
-                  </pic:nvPicPr>
-                  <pic:blipFill>
-                    <a:blip r:embed="rId39">
-                      <a:extLst>
-                        <a:ext uri="{28A0092B-C50C-407E-A947-70E740481C1C}">
-                          <a14:useLocalDpi xmlns:a14="http://schemas.microsoft.com/office/drawing/2010/main" val="0"/>
-                        </a:ext>
-                      </a:extLst>
-                    </a:blip>
-                    <a:srcRect/>
-                    <a:stretch>
-                      <a:fillRect/>
-                    </a:stretch>
-                  </pic:blipFill>
-                  <pic:spPr bwMode="auto">
-                    <a:xfrm>
-                      <a:off x="0" y="0"/>
-                      <a:ext cx="6143625" cy="3629025"/>
-                    </a:xfrm>
-                    <a:prstGeom prst="rect">
-                      <a:avLst/>
-                    </a:prstGeom>
-                    <a:noFill/>
-                    <a:ln>
-                      <a:noFill/>
-                    </a:ln>
-                  </pic:spPr>
-                </pic:pic>
-              </a:graphicData>
-            </a:graphic>
-          </wp:inline>
-        </w:drawing>
-      </w:r>
+      <w:bookmarkStart w:id="16" w:name="_GoBack"/>
+      <w:bookmarkEnd w:id="16"/>
     </w:p>
     <w:p>
       <w:pPr>
@@ -20795,6 +20752,7 @@
           <w:noProof/>
           <w:lang w:eastAsia="it-IT"/>
         </w:rPr>
+        <w:lastRenderedPageBreak/>
         <w:drawing>
           <wp:inline distT="0" distB="0" distL="0" distR="0">
             <wp:extent cx="6143625" cy="6172200"/>
@@ -21270,6 +21228,7 @@
           <w:noProof/>
           <w:lang w:eastAsia="it-IT"/>
         </w:rPr>
+        <w:lastRenderedPageBreak/>
         <w:drawing>
           <wp:inline distT="0" distB="0" distL="0" distR="0">
             <wp:extent cx="6143625" cy="2019300"/>
@@ -21594,6 +21553,7 @@
           <w:noProof/>
           <w:lang w:eastAsia="it-IT"/>
         </w:rPr>
+        <w:lastRenderedPageBreak/>
         <w:drawing>
           <wp:inline distT="0" distB="0" distL="0" distR="0">
             <wp:extent cx="5857875" cy="2524125"/>
@@ -21749,7 +21709,7 @@
             <v:path o:extrusionok="f" gradientshapeok="t" o:connecttype="rect"/>
             <o:lock v:ext="edit" aspectratio="t"/>
           </v:shapetype>
-          <v:shape id="_x0000_i1025" type="#_x0000_t75" style="width:446.25pt;height:172.5pt">
+          <v:shape id="_x0000_i1025" type="#_x0000_t75" style="width:446.4pt;height:172.8pt">
             <v:imagedata r:id="rId51" o:title="Login amministratore"/>
           </v:shape>
         </w:pict>
@@ -21836,6 +21796,7 @@
           <w:noProof/>
           <w:lang w:eastAsia="it-IT"/>
         </w:rPr>
+        <w:lastRenderedPageBreak/>
         <w:drawing>
           <wp:inline distT="0" distB="0" distL="0" distR="0">
             <wp:extent cx="6143625" cy="2409825"/>
@@ -22006,7 +21967,7 @@
           <w:lang w:eastAsia="it-IT"/>
         </w:rPr>
         <w:pict>
-          <v:shape id="_x0000_i1026" type="#_x0000_t75" style="width:482.25pt;height:208.5pt">
+          <v:shape id="_x0000_i1026" type="#_x0000_t75" style="width:482.4pt;height:208.8pt">
             <v:imagedata r:id="rId53" o:title="Login"/>
           </v:shape>
         </w:pict>
@@ -22103,8 +22064,9 @@
           <w:noProof/>
           <w:lang w:eastAsia="it-IT"/>
         </w:rPr>
+        <w:lastRenderedPageBreak/>
         <w:pict>
-          <v:shape id="_x0000_i1027" type="#_x0000_t75" style="width:482.25pt;height:201.75pt">
+          <v:shape id="_x0000_i1027" type="#_x0000_t75" style="width:482.4pt;height:201.6pt">
             <v:imagedata r:id="rId54" o:title="Login utente"/>
           </v:shape>
         </w:pict>
@@ -22409,6 +22371,7 @@
           <w:noProof/>
           <w:lang w:eastAsia="it-IT"/>
         </w:rPr>
+        <w:lastRenderedPageBreak/>
         <w:drawing>
           <wp:inline distT="0" distB="0" distL="0" distR="0">
             <wp:extent cx="4410075" cy="1885950"/>
@@ -22732,6 +22695,7 @@
           <w:noProof/>
           <w:lang w:eastAsia="it-IT"/>
         </w:rPr>
+        <w:lastRenderedPageBreak/>
         <w:drawing>
           <wp:inline distT="0" distB="0" distL="0" distR="0">
             <wp:extent cx="5314950" cy="2381250"/>
@@ -23043,6 +23007,7 @@
           <w:noProof/>
           <w:lang w:eastAsia="it-IT"/>
         </w:rPr>
+        <w:lastRenderedPageBreak/>
         <w:drawing>
           <wp:inline distT="0" distB="0" distL="0" distR="0">
             <wp:extent cx="6143625" cy="2819400"/>
@@ -23217,6 +23182,7 @@
           <w:noProof/>
           <w:lang w:eastAsia="it-IT"/>
         </w:rPr>
+        <w:lastRenderedPageBreak/>
         <w:drawing>
           <wp:inline distT="0" distB="0" distL="0" distR="0">
             <wp:extent cx="6153150" cy="4572000"/>
@@ -23518,6 +23484,7 @@
           <w:noProof/>
           <w:lang w:eastAsia="it-IT"/>
         </w:rPr>
+        <w:lastRenderedPageBreak/>
         <w:drawing>
           <wp:inline distT="0" distB="0" distL="0" distR="0">
             <wp:extent cx="4886325" cy="5667375"/>
@@ -24052,6 +24019,7 @@
           <w:noProof/>
           <w:lang w:eastAsia="it-IT"/>
         </w:rPr>
+        <w:lastRenderedPageBreak/>
         <w:drawing>
           <wp:inline distT="0" distB="0" distL="0" distR="0">
             <wp:extent cx="6143625" cy="2647950"/>
@@ -24285,6 +24253,7 @@
           <w:noProof/>
           <w:lang w:eastAsia="it-IT"/>
         </w:rPr>
+        <w:lastRenderedPageBreak/>
         <w:drawing>
           <wp:inline distT="0" distB="0" distL="0" distR="0">
             <wp:extent cx="6150610" cy="2646045"/>
@@ -24334,6 +24303,7 @@
           <w:color w:val="002060"/>
         </w:rPr>
       </w:pPr>
+      <w:bookmarkStart w:id="17" w:name="_Toc466045127"/>
       <w:r>
         <w:rPr>
           <w:color w:val="002060"/>
@@ -24503,6 +24473,7 @@
         <w:rPr>
           <w:b/>
         </w:rPr>
+        <w:lastRenderedPageBreak/>
         <w:t>Visualizzazione carrello</w:t>
       </w:r>
     </w:p>
@@ -24648,14 +24619,13 @@
           <w:color w:val="002060"/>
         </w:rPr>
       </w:pPr>
-      <w:bookmarkStart w:id="16" w:name="_Toc472204715"/>
       <w:r>
         <w:rPr>
           <w:color w:val="002060"/>
         </w:rPr>
         <w:t>GLOSSARY</w:t>
       </w:r>
-      <w:bookmarkEnd w:id="16"/>
+      <w:bookmarkEnd w:id="17"/>
       <w:r>
         <w:rPr>
           <w:color w:val="002060"/>
@@ -25019,6 +24989,7 @@
           <w:b/>
           <w:color w:val="000000" w:themeColor="text1"/>
         </w:rPr>
+        <w:lastRenderedPageBreak/>
         <w:t>Password</w:t>
       </w:r>
       <w:r>
@@ -25186,14 +25157,14 @@
           <w:color w:val="002060"/>
         </w:rPr>
       </w:pPr>
-      <w:bookmarkStart w:id="17" w:name="_Toc472204716"/>
+      <w:bookmarkStart w:id="18" w:name="_Toc466045128"/>
       <w:r>
         <w:rPr>
           <w:color w:val="002060"/>
         </w:rPr>
         <w:t>TEAM</w:t>
       </w:r>
-      <w:bookmarkEnd w:id="17"/>
+      <w:bookmarkEnd w:id="18"/>
     </w:p>
     <w:tbl>
       <w:tblPr>
@@ -25559,14 +25530,14 @@
           <w:color w:val="002060"/>
         </w:rPr>
       </w:pPr>
-      <w:bookmarkStart w:id="18" w:name="_Toc472204717"/>
+      <w:bookmarkStart w:id="19" w:name="_Toc466045129"/>
       <w:r>
         <w:rPr>
           <w:color w:val="002060"/>
         </w:rPr>
         <w:t>STORIA DELLE VERSIONI</w:t>
       </w:r>
-      <w:bookmarkEnd w:id="18"/>
+      <w:bookmarkEnd w:id="19"/>
     </w:p>
     <w:tbl>
       <w:tblPr>
@@ -27262,6 +27233,7 @@
                 <w:sz w:val="24"/>
                 <w:szCs w:val="24"/>
               </w:rPr>
+              <w:lastRenderedPageBreak/>
               <w:t>27/10/2016</w:t>
             </w:r>
           </w:p>
@@ -29414,6 +29386,7 @@
           <w:sz w:val="24"/>
           <w:szCs w:val="24"/>
         </w:rPr>
+        <w:lastRenderedPageBreak/>
         <w:tab/>
       </w:r>
     </w:p>
@@ -35346,7 +35319,7 @@
 </file>
 
 <file path=customXml/itemProps1.xml><?xml version="1.0" encoding="utf-8"?>
-<ds:datastoreItem xmlns:ds="http://schemas.openxmlformats.org/officeDocument/2006/customXml" ds:itemID="{64846FFD-B4CE-4DBE-91E3-BE5B65F24141}">
+<ds:datastoreItem xmlns:ds="http://schemas.openxmlformats.org/officeDocument/2006/customXml" ds:itemID="{807919C8-3375-431F-B46D-A666987CE3E7}">
   <ds:schemaRefs>
     <ds:schemaRef ds:uri="http://schemas.openxmlformats.org/officeDocument/2006/bibliography"/>
   </ds:schemaRefs>

</xml_diff>